<commit_message>
xlsx saving not working
</commit_message>
<xml_diff>
--- a/test/teste.docx
+++ b/test/teste.docx
@@ -1,6 +1,6 @@
 
 <file path=word/document.xml><?xml version="1.0" encoding="utf-8"?>
-<w:document xmlns:wpc="http://schemas.microsoft.com/office/word/2010/wordprocessingCanvas" xmlns:cx="http://schemas.microsoft.com/office/drawing/2014/chartex" xmlns:cx1="http://schemas.microsoft.com/office/drawing/2015/9/8/chartex" xmlns:mc="http://schemas.openxmlformats.org/markup-compatibility/2006" xmlns:o="urn:schemas-microsoft-com:office:office" xmlns:r="http://schemas.openxmlformats.org/officeDocument/2006/relationships" xmlns:m="http://schemas.openxmlformats.org/officeDocument/2006/math" xmlns:v="urn:schemas-microsoft-com:vml" xmlns:wp14="http://schemas.microsoft.com/office/word/2010/wordprocessingDrawing" xmlns:wp="http://schemas.openxmlformats.org/drawingml/2006/wordprocessingDrawing" xmlns:w10="urn:schemas-microsoft-com:office:word" xmlns:w="http://schemas.openxmlformats.org/wordprocessingml/2006/main" xmlns:w14="http://schemas.microsoft.com/office/word/2010/wordml" xmlns:w15="http://schemas.microsoft.com/office/word/2012/wordml" xmlns:w16se="http://schemas.microsoft.com/office/word/2015/wordml/symex" xmlns:wpg="http://schemas.microsoft.com/office/word/2010/wordprocessingGroup" xmlns:wpi="http://schemas.microsoft.com/office/word/2010/wordprocessingInk" xmlns:wne="http://schemas.microsoft.com/office/word/2006/wordml" xmlns:wps="http://schemas.microsoft.com/office/word/2010/wordprocessingShape" mc:Ignorable="w14 w15 w16se wp14">
+<w:document xmlns:wpc="http://schemas.microsoft.com/office/word/2010/wordprocessingCanvas" xmlns:cx="http://schemas.microsoft.com/office/drawing/2014/chartex" xmlns:cx1="http://schemas.microsoft.com/office/drawing/2015/9/8/chartex" xmlns:cx2="http://schemas.microsoft.com/office/drawing/2015/10/21/chartex" xmlns:cx3="http://schemas.microsoft.com/office/drawing/2016/5/9/chartex" xmlns:cx4="http://schemas.microsoft.com/office/drawing/2016/5/10/chartex" xmlns:cx5="http://schemas.microsoft.com/office/drawing/2016/5/11/chartex" xmlns:cx6="http://schemas.microsoft.com/office/drawing/2016/5/12/chartex" xmlns:cx7="http://schemas.microsoft.com/office/drawing/2016/5/13/chartex" xmlns:cx8="http://schemas.microsoft.com/office/drawing/2016/5/14/chartex" xmlns:mc="http://schemas.openxmlformats.org/markup-compatibility/2006" xmlns:aink="http://schemas.microsoft.com/office/drawing/2016/ink" xmlns:am3d="http://schemas.microsoft.com/office/drawing/2017/model3d" xmlns:o="urn:schemas-microsoft-com:office:office" xmlns:r="http://schemas.openxmlformats.org/officeDocument/2006/relationships" xmlns:m="http://schemas.openxmlformats.org/officeDocument/2006/math" xmlns:v="urn:schemas-microsoft-com:vml" xmlns:wp14="http://schemas.microsoft.com/office/word/2010/wordprocessingDrawing" xmlns:wp="http://schemas.openxmlformats.org/drawingml/2006/wordprocessingDrawing" xmlns:w10="urn:schemas-microsoft-com:office:word" xmlns:w="http://schemas.openxmlformats.org/wordprocessingml/2006/main" xmlns:w14="http://schemas.microsoft.com/office/word/2010/wordml" xmlns:w15="http://schemas.microsoft.com/office/word/2012/wordml" xmlns:w16cex="http://schemas.microsoft.com/office/word/2018/wordml/cex" xmlns:w16cid="http://schemas.microsoft.com/office/word/2016/wordml/cid" xmlns:w16="http://schemas.microsoft.com/office/word/2018/wordml" xmlns:w16se="http://schemas.microsoft.com/office/word/2015/wordml/symex" xmlns:wpg="http://schemas.microsoft.com/office/word/2010/wordprocessingGroup" xmlns:wpi="http://schemas.microsoft.com/office/word/2010/wordprocessingInk" xmlns:wne="http://schemas.microsoft.com/office/word/2006/wordml" xmlns:wps="http://schemas.microsoft.com/office/word/2010/wordprocessingShape" mc:Ignorable="w14 w15 w16se w16cid w16 w16cex wp14">
   <w:body>
     <w:p>
       <w:pPr>
@@ -23,6 +23,16 @@
           <w:szCs w:val="21"/>
           <w:lang w:val="en-US"/>
         </w:rPr>
+        <w:t xml:space="preserve">11111111111, </w:t>
+      </w:r>
+      <w:r>
+        <w:rPr>
+          <w:rFonts w:ascii="Arial" w:hAnsi="Arial" w:cs="Arial"/>
+          <w:color w:val="000000"/>
+          <w:sz w:val="21"/>
+          <w:szCs w:val="21"/>
+          <w:lang w:val="en-US"/>
+        </w:rPr>
         <w:t xml:space="preserve">Lorem ipsum dolor sit amet, consectetur adipiscing elit. </w:t>
       </w:r>
       <w:r>
@@ -103,51 +113,7 @@
           <w:szCs w:val="21"/>
           <w:lang w:val="en-US"/>
         </w:rPr>
-        <w:t xml:space="preserve">Nam laoreet nibh ut bibendum auctor. Phasellus dui augue, laoreet dignissim feugiat </w:t>
-      </w:r>
-      <w:proofErr w:type="gramStart"/>
-      <w:r>
-        <w:rPr>
-          <w:rFonts w:ascii="Arial" w:hAnsi="Arial" w:cs="Arial"/>
-          <w:color w:val="000000"/>
-          <w:sz w:val="21"/>
-          <w:szCs w:val="21"/>
-          <w:lang w:val="en-US"/>
-        </w:rPr>
-        <w:t>nec</w:t>
-      </w:r>
-      <w:proofErr w:type="gramEnd"/>
-      <w:r>
-        <w:rPr>
-          <w:rFonts w:ascii="Arial" w:hAnsi="Arial" w:cs="Arial"/>
-          <w:color w:val="000000"/>
-          <w:sz w:val="21"/>
-          <w:szCs w:val="21"/>
-          <w:lang w:val="en-US"/>
-        </w:rPr>
-        <w:t xml:space="preserve">, sollicitudin sit amet dolor. In eget metus vitae risus condimentum venenatis. In erat mi, ultrices sed tincidunt </w:t>
-      </w:r>
-      <w:proofErr w:type="gramStart"/>
-      <w:r>
-        <w:rPr>
-          <w:rFonts w:ascii="Arial" w:hAnsi="Arial" w:cs="Arial"/>
-          <w:color w:val="000000"/>
-          <w:sz w:val="21"/>
-          <w:szCs w:val="21"/>
-          <w:lang w:val="en-US"/>
-        </w:rPr>
-        <w:t>et</w:t>
-      </w:r>
-      <w:proofErr w:type="gramEnd"/>
-      <w:r>
-        <w:rPr>
-          <w:rFonts w:ascii="Arial" w:hAnsi="Arial" w:cs="Arial"/>
-          <w:color w:val="000000"/>
-          <w:sz w:val="21"/>
-          <w:szCs w:val="21"/>
-          <w:lang w:val="en-US"/>
-        </w:rPr>
-        <w:t>, tincidunt eget dui.</w:t>
+        <w:t>Nam laoreet nibh ut bibendum auctor. Phasellus dui augue, laoreet dignissim feugiat nec, sollicitudin sit amet dolor. In eget metus vitae risus condimentum venenatis. In erat mi, ultrices sed tincidunt et, tincidunt eget dui.</w:t>
       </w:r>
     </w:p>
     <w:p>
@@ -194,58 +160,16 @@
           <w:szCs w:val="21"/>
           <w:lang w:val="en-US"/>
         </w:rPr>
-        <w:t xml:space="preserve">Interdum </w:t>
-      </w:r>
-      <w:proofErr w:type="gramStart"/>
-      <w:r>
-        <w:rPr>
-          <w:rFonts w:ascii="Arial" w:hAnsi="Arial" w:cs="Arial"/>
-          <w:color w:val="000000"/>
-          <w:sz w:val="21"/>
-          <w:szCs w:val="21"/>
-          <w:lang w:val="en-US"/>
-        </w:rPr>
-        <w:t>et</w:t>
-      </w:r>
-      <w:proofErr w:type="gramEnd"/>
-      <w:r>
-        <w:rPr>
-          <w:rFonts w:ascii="Arial" w:hAnsi="Arial" w:cs="Arial"/>
-          <w:color w:val="000000"/>
-          <w:sz w:val="21"/>
-          <w:szCs w:val="21"/>
-          <w:lang w:val="en-US"/>
-        </w:rPr>
-        <w:t xml:space="preserve"> malesuada fames ac ante ipsum primis in faucibus. Phasellus non rhoncus justo, sagittis maximus est. </w:t>
-      </w:r>
-      <w:r>
-        <w:rPr>
-          <w:rFonts w:ascii="Arial" w:hAnsi="Arial" w:cs="Arial"/>
-          <w:color w:val="000000"/>
-          <w:sz w:val="21"/>
-          <w:szCs w:val="21"/>
-        </w:rPr>
-        <w:t xml:space="preserve">Vivamus eu ornare </w:t>
-      </w:r>
-      <w:proofErr w:type="gramStart"/>
-      <w:r>
-        <w:rPr>
-          <w:rFonts w:ascii="Arial" w:hAnsi="Arial" w:cs="Arial"/>
-          <w:color w:val="000000"/>
-          <w:sz w:val="21"/>
-          <w:szCs w:val="21"/>
-        </w:rPr>
-        <w:t>sem</w:t>
-      </w:r>
-      <w:proofErr w:type="gramEnd"/>
-      <w:r>
-        <w:rPr>
-          <w:rFonts w:ascii="Arial" w:hAnsi="Arial" w:cs="Arial"/>
-          <w:color w:val="000000"/>
-          <w:sz w:val="21"/>
-          <w:szCs w:val="21"/>
-        </w:rPr>
-        <w:t>, eu pretium erat. Praesent iaculis ante vel lacinia mollis. Aenean nec erat vel ligula tempus euismod. Nam eu leo est. Interdum et malesuada fames ac ante ipsum primis in faucibus. Pellentesque id lorem nisl. Nullam tempus, justo quis luctus aliquam, ipsum libero malesuada lacus, sed tincidunt felis sapien ac lectus. Mauris varius lorem in faucibus pellentesque. Ut porttitor dui orci, nec ultricies arcu pretium vitae. Proin eu dui dignissim, varius ipsum sit amet, vehicula odio. Vestibulum luctus vehicula libero nec porttitor. Nullam dui mauris, malesuada id convallis quis, blandit in purus. Donec blandit ultricies mauris id venenatis. Etiam eu fermentum turpis.</w:t>
+        <w:t xml:space="preserve">Interdum et malesuada fames ac ante ipsum primis in faucibus. Phasellus non rhoncus justo, sagittis maximus est. </w:t>
+      </w:r>
+      <w:r>
+        <w:rPr>
+          <w:rFonts w:ascii="Arial" w:hAnsi="Arial" w:cs="Arial"/>
+          <w:color w:val="000000"/>
+          <w:sz w:val="21"/>
+          <w:szCs w:val="21"/>
+        </w:rPr>
+        <w:t>Vivamus eu ornare sem, eu pretium erat. Praesent iaculis ante vel lacinia mollis. Aenean nec erat vel ligula tempus euismod. Nam eu leo est. Interdum et malesuada fames ac ante ipsum primis in faucibus. Pellentesque id lorem nisl. Nullam tempus, justo quis luctus aliquam, ipsum libero malesuada lacus, sed tincidunt felis sapien ac lectus. Mauris varius lorem in faucibus pellentesque. Ut porttitor dui orci, nec ultricies arcu pretium vitae. Proin eu dui dignissim, varius ipsum sit amet, vehicula odio. Vestibulum luctus vehicula libero nec porttitor. Nullam dui mauris, malesuada id convallis quis, blandit in purus. Donec blandit ultricies mauris id venenatis. Etiam eu fermentum turpis.</w:t>
       </w:r>
     </w:p>
     <w:p>
@@ -278,29 +202,7 @@
           <w:szCs w:val="21"/>
           <w:lang w:val="en-US"/>
         </w:rPr>
-        <w:t xml:space="preserve">In porta vehicula suscipit. Integer euismod nunc magna, at dictum mi pretium </w:t>
-      </w:r>
-      <w:proofErr w:type="gramStart"/>
-      <w:r>
-        <w:rPr>
-          <w:rFonts w:ascii="Arial" w:hAnsi="Arial" w:cs="Arial"/>
-          <w:color w:val="000000"/>
-          <w:sz w:val="21"/>
-          <w:szCs w:val="21"/>
-          <w:lang w:val="en-US"/>
-        </w:rPr>
-        <w:t>et</w:t>
-      </w:r>
-      <w:proofErr w:type="gramEnd"/>
-      <w:r>
-        <w:rPr>
-          <w:rFonts w:ascii="Arial" w:hAnsi="Arial" w:cs="Arial"/>
-          <w:color w:val="000000"/>
-          <w:sz w:val="21"/>
-          <w:szCs w:val="21"/>
-          <w:lang w:val="en-US"/>
-        </w:rPr>
-        <w:t xml:space="preserve">. In risus mauris, fringilla sit amet sodales id, maximus quis dolor. </w:t>
+        <w:t xml:space="preserve">In porta vehicula suscipit. Integer euismod nunc magna, at dictum mi pretium et. In risus mauris, fringilla sit amet sodales id, maximus quis dolor. </w:t>
       </w:r>
       <w:r>
         <w:rPr>
@@ -343,51 +245,7 @@
           <w:szCs w:val="21"/>
           <w:lang w:val="en-US"/>
         </w:rPr>
-        <w:t xml:space="preserve">Ut tempor erat id augue tincidunt, </w:t>
-      </w:r>
-      <w:proofErr w:type="gramStart"/>
-      <w:r>
-        <w:rPr>
-          <w:rFonts w:ascii="Arial" w:hAnsi="Arial" w:cs="Arial"/>
-          <w:color w:val="000000"/>
-          <w:sz w:val="21"/>
-          <w:szCs w:val="21"/>
-          <w:lang w:val="en-US"/>
-        </w:rPr>
-        <w:t>non vehicula</w:t>
-      </w:r>
-      <w:proofErr w:type="gramEnd"/>
-      <w:r>
-        <w:rPr>
-          <w:rFonts w:ascii="Arial" w:hAnsi="Arial" w:cs="Arial"/>
-          <w:color w:val="000000"/>
-          <w:sz w:val="21"/>
-          <w:szCs w:val="21"/>
-          <w:lang w:val="en-US"/>
-        </w:rPr>
-        <w:t xml:space="preserve"> turpis eleifend. Ut eget aliquam mi, </w:t>
-      </w:r>
-      <w:proofErr w:type="gramStart"/>
-      <w:r>
-        <w:rPr>
-          <w:rFonts w:ascii="Arial" w:hAnsi="Arial" w:cs="Arial"/>
-          <w:color w:val="000000"/>
-          <w:sz w:val="21"/>
-          <w:szCs w:val="21"/>
-          <w:lang w:val="en-US"/>
-        </w:rPr>
-        <w:t>nec</w:t>
-      </w:r>
-      <w:proofErr w:type="gramEnd"/>
-      <w:r>
-        <w:rPr>
-          <w:rFonts w:ascii="Arial" w:hAnsi="Arial" w:cs="Arial"/>
-          <w:color w:val="000000"/>
-          <w:sz w:val="21"/>
-          <w:szCs w:val="21"/>
-          <w:lang w:val="en-US"/>
-        </w:rPr>
-        <w:t xml:space="preserve"> aliquet enim.</w:t>
+        <w:t>Ut tempor erat id augue tincidunt, non vehicula turpis eleifend. Ut eget aliquam mi, nec aliquet enim.</w:t>
       </w:r>
     </w:p>
     <w:p>
@@ -490,51 +348,7 @@
           <w:szCs w:val="21"/>
           <w:lang w:val="en-US"/>
         </w:rPr>
-        <w:t xml:space="preserve">Vivamus luctus </w:t>
-      </w:r>
-      <w:proofErr w:type="gramStart"/>
-      <w:r>
-        <w:rPr>
-          <w:rFonts w:ascii="Arial" w:hAnsi="Arial" w:cs="Arial"/>
-          <w:color w:val="000000"/>
-          <w:sz w:val="21"/>
-          <w:szCs w:val="21"/>
-          <w:lang w:val="en-US"/>
-        </w:rPr>
-        <w:t>massa</w:t>
-      </w:r>
-      <w:proofErr w:type="gramEnd"/>
-      <w:r>
-        <w:rPr>
-          <w:rFonts w:ascii="Arial" w:hAnsi="Arial" w:cs="Arial"/>
-          <w:color w:val="000000"/>
-          <w:sz w:val="21"/>
-          <w:szCs w:val="21"/>
-          <w:lang w:val="en-US"/>
-        </w:rPr>
-        <w:t xml:space="preserve"> sit amet eleifend pulvinar. Donec euismod metus ac </w:t>
-      </w:r>
-      <w:proofErr w:type="gramStart"/>
-      <w:r>
-        <w:rPr>
-          <w:rFonts w:ascii="Arial" w:hAnsi="Arial" w:cs="Arial"/>
-          <w:color w:val="000000"/>
-          <w:sz w:val="21"/>
-          <w:szCs w:val="21"/>
-          <w:lang w:val="en-US"/>
-        </w:rPr>
-        <w:t>purus</w:t>
-      </w:r>
-      <w:proofErr w:type="gramEnd"/>
-      <w:r>
-        <w:rPr>
-          <w:rFonts w:ascii="Arial" w:hAnsi="Arial" w:cs="Arial"/>
-          <w:color w:val="000000"/>
-          <w:sz w:val="21"/>
-          <w:szCs w:val="21"/>
-          <w:lang w:val="en-US"/>
-        </w:rPr>
-        <w:t xml:space="preserve"> consectetur tempus. </w:t>
+        <w:t xml:space="preserve">Vivamus luctus massa sit amet eleifend pulvinar. Donec euismod metus ac purus consectetur tempus. </w:t>
       </w:r>
       <w:r>
         <w:rPr>
@@ -567,29 +381,7 @@
           <w:szCs w:val="21"/>
           <w:lang w:val="en-US"/>
         </w:rPr>
-        <w:t xml:space="preserve">Interdum </w:t>
-      </w:r>
-      <w:proofErr w:type="gramStart"/>
-      <w:r>
-        <w:rPr>
-          <w:rFonts w:ascii="Arial" w:hAnsi="Arial" w:cs="Arial"/>
-          <w:color w:val="000000"/>
-          <w:sz w:val="21"/>
-          <w:szCs w:val="21"/>
-          <w:lang w:val="en-US"/>
-        </w:rPr>
-        <w:t>et</w:t>
-      </w:r>
-      <w:proofErr w:type="gramEnd"/>
-      <w:r>
-        <w:rPr>
-          <w:rFonts w:ascii="Arial" w:hAnsi="Arial" w:cs="Arial"/>
-          <w:color w:val="000000"/>
-          <w:sz w:val="21"/>
-          <w:szCs w:val="21"/>
-          <w:lang w:val="en-US"/>
-        </w:rPr>
-        <w:t xml:space="preserve"> 12342423450 fames ac ante ipsum primis in faucibus. </w:t>
+        <w:t xml:space="preserve">Interdum et 12342423450 fames ac ante ipsum primis in faucibus. </w:t>
       </w:r>
       <w:r>
         <w:rPr>
@@ -670,29 +462,7 @@
           <w:szCs w:val="21"/>
           <w:lang w:val="en-US"/>
         </w:rPr>
-        <w:t xml:space="preserve">Nulla </w:t>
-      </w:r>
-      <w:proofErr w:type="gramStart"/>
-      <w:r>
-        <w:rPr>
-          <w:rFonts w:ascii="Arial" w:hAnsi="Arial" w:cs="Arial"/>
-          <w:color w:val="000000"/>
-          <w:sz w:val="21"/>
-          <w:szCs w:val="21"/>
-          <w:lang w:val="en-US"/>
-        </w:rPr>
-        <w:t>non dolor</w:t>
-      </w:r>
-      <w:proofErr w:type="gramEnd"/>
-      <w:r>
-        <w:rPr>
-          <w:rFonts w:ascii="Arial" w:hAnsi="Arial" w:cs="Arial"/>
-          <w:color w:val="000000"/>
-          <w:sz w:val="21"/>
-          <w:szCs w:val="21"/>
-          <w:lang w:val="en-US"/>
-        </w:rPr>
-        <w:t xml:space="preserve"> in enim commodo maximus a vitae arcu. </w:t>
+        <w:t xml:space="preserve">Nulla non dolor in enim commodo maximus a vitae arcu. </w:t>
       </w:r>
       <w:r>
         <w:rPr>
@@ -711,29 +481,7 @@
           <w:szCs w:val="21"/>
           <w:lang w:val="en-US"/>
         </w:rPr>
-        <w:t xml:space="preserve">Fusce porttitor aliquet lacus, vitae feugiat tellus ultricies ut. Duis suscipit sollicitudin nisi eget commodo. Orci varius natoque penatibus </w:t>
-      </w:r>
-      <w:proofErr w:type="gramStart"/>
-      <w:r>
-        <w:rPr>
-          <w:rFonts w:ascii="Arial" w:hAnsi="Arial" w:cs="Arial"/>
-          <w:color w:val="000000"/>
-          <w:sz w:val="21"/>
-          <w:szCs w:val="21"/>
-          <w:lang w:val="en-US"/>
-        </w:rPr>
-        <w:t>et</w:t>
-      </w:r>
-      <w:proofErr w:type="gramEnd"/>
-      <w:r>
-        <w:rPr>
-          <w:rFonts w:ascii="Arial" w:hAnsi="Arial" w:cs="Arial"/>
-          <w:color w:val="000000"/>
-          <w:sz w:val="21"/>
-          <w:szCs w:val="21"/>
-          <w:lang w:val="en-US"/>
-        </w:rPr>
-        <w:t xml:space="preserve"> magnis dis parturient montes, nascetur ridiculus mus. Fusce posuere hendrerit felis, in dictum magna pretium vitae.</w:t>
+        <w:t>Fusce porttitor aliquet lacus, vitae feugiat tellus ultricies ut. Duis suscipit sollicitudin nisi eget commodo. Orci varius natoque penatibus et magnis dis parturient montes, nascetur ridiculus mus. Fusce posuere hendrerit felis, in dictum magna pretium vitae.</w:t>
       </w:r>
     </w:p>
     <w:p>
@@ -789,29 +537,7 @@
           <w:szCs w:val="21"/>
           <w:lang w:val="en-US"/>
         </w:rPr>
-        <w:t xml:space="preserve">Fusce sit amet fringilla risus. Aenean consequat porta </w:t>
-      </w:r>
-      <w:proofErr w:type="gramStart"/>
-      <w:r>
-        <w:rPr>
-          <w:rFonts w:ascii="Arial" w:hAnsi="Arial" w:cs="Arial"/>
-          <w:color w:val="000000"/>
-          <w:sz w:val="21"/>
-          <w:szCs w:val="21"/>
-          <w:lang w:val="en-US"/>
-        </w:rPr>
-        <w:t>purus</w:t>
-      </w:r>
-      <w:proofErr w:type="gramEnd"/>
-      <w:r>
-        <w:rPr>
-          <w:rFonts w:ascii="Arial" w:hAnsi="Arial" w:cs="Arial"/>
-          <w:color w:val="000000"/>
-          <w:sz w:val="21"/>
-          <w:szCs w:val="21"/>
-          <w:lang w:val="en-US"/>
-        </w:rPr>
-        <w:t xml:space="preserve"> sit amet </w:t>
+        <w:t xml:space="preserve">Fusce sit amet fringilla risus. Aenean consequat porta purus sit amet </w:t>
       </w:r>
       <w:r>
         <w:rPr>
@@ -876,39 +602,15 @@
         </w:rPr>
         <w:t xml:space="preserve"> or 626.222.333-12</w:t>
       </w:r>
-      <w:bookmarkStart w:id="0" w:name="_GoBack"/>
-      <w:bookmarkEnd w:id="0"/>
-      <w:r>
-        <w:rPr>
-          <w:rFonts w:ascii="Arial" w:hAnsi="Arial" w:cs="Arial"/>
-          <w:color w:val="000000"/>
-          <w:sz w:val="21"/>
-          <w:szCs w:val="21"/>
-          <w:lang w:val="en-US"/>
-        </w:rPr>
-        <w:t xml:space="preserve">, mi </w:t>
-      </w:r>
-      <w:proofErr w:type="gramStart"/>
-      <w:r>
-        <w:rPr>
-          <w:rFonts w:ascii="Arial" w:hAnsi="Arial" w:cs="Arial"/>
-          <w:color w:val="000000"/>
-          <w:sz w:val="21"/>
-          <w:szCs w:val="21"/>
-          <w:lang w:val="en-US"/>
-        </w:rPr>
-        <w:t>et</w:t>
-      </w:r>
-      <w:proofErr w:type="gramEnd"/>
-      <w:r>
-        <w:rPr>
-          <w:rFonts w:ascii="Arial" w:hAnsi="Arial" w:cs="Arial"/>
-          <w:color w:val="000000"/>
-          <w:sz w:val="21"/>
-          <w:szCs w:val="21"/>
-          <w:lang w:val="en-US"/>
-        </w:rPr>
-        <w:t xml:space="preserve"> volutpat dictum, elit augue placerat nisl, vel tincidunt augue nisi non massa. </w:t>
+      <w:r>
+        <w:rPr>
+          <w:rFonts w:ascii="Arial" w:hAnsi="Arial" w:cs="Arial"/>
+          <w:color w:val="000000"/>
+          <w:sz w:val="21"/>
+          <w:szCs w:val="21"/>
+          <w:lang w:val="en-US"/>
+        </w:rPr>
+        <w:t xml:space="preserve">, mi et volutpat dictum, elit augue placerat nisl, vel tincidunt augue nisi non massa. </w:t>
       </w:r>
       <w:r>
         <w:rPr>
@@ -934,7 +636,7 @@
 </file>
 
 <file path=word/endnotes.xml><?xml version="1.0" encoding="utf-8"?>
-<w:endnotes xmlns:wpc="http://schemas.microsoft.com/office/word/2010/wordprocessingCanvas" xmlns:cx="http://schemas.microsoft.com/office/drawing/2014/chartex" xmlns:cx1="http://schemas.microsoft.com/office/drawing/2015/9/8/chartex" xmlns:mc="http://schemas.openxmlformats.org/markup-compatibility/2006" xmlns:o="urn:schemas-microsoft-com:office:office" xmlns:r="http://schemas.openxmlformats.org/officeDocument/2006/relationships" xmlns:m="http://schemas.openxmlformats.org/officeDocument/2006/math" xmlns:v="urn:schemas-microsoft-com:vml" xmlns:wp14="http://schemas.microsoft.com/office/word/2010/wordprocessingDrawing" xmlns:wp="http://schemas.openxmlformats.org/drawingml/2006/wordprocessingDrawing" xmlns:w10="urn:schemas-microsoft-com:office:word" xmlns:w="http://schemas.openxmlformats.org/wordprocessingml/2006/main" xmlns:w14="http://schemas.microsoft.com/office/word/2010/wordml" xmlns:w15="http://schemas.microsoft.com/office/word/2012/wordml" xmlns:w16se="http://schemas.microsoft.com/office/word/2015/wordml/symex" xmlns:wpg="http://schemas.microsoft.com/office/word/2010/wordprocessingGroup" xmlns:wpi="http://schemas.microsoft.com/office/word/2010/wordprocessingInk" xmlns:wne="http://schemas.microsoft.com/office/word/2006/wordml" xmlns:wps="http://schemas.microsoft.com/office/word/2010/wordprocessingShape" mc:Ignorable="w14 w15 w16se wp14">
+<w:endnotes xmlns:wpc="http://schemas.microsoft.com/office/word/2010/wordprocessingCanvas" xmlns:cx="http://schemas.microsoft.com/office/drawing/2014/chartex" xmlns:cx1="http://schemas.microsoft.com/office/drawing/2015/9/8/chartex" xmlns:cx2="http://schemas.microsoft.com/office/drawing/2015/10/21/chartex" xmlns:cx3="http://schemas.microsoft.com/office/drawing/2016/5/9/chartex" xmlns:cx4="http://schemas.microsoft.com/office/drawing/2016/5/10/chartex" xmlns:cx5="http://schemas.microsoft.com/office/drawing/2016/5/11/chartex" xmlns:cx6="http://schemas.microsoft.com/office/drawing/2016/5/12/chartex" xmlns:cx7="http://schemas.microsoft.com/office/drawing/2016/5/13/chartex" xmlns:cx8="http://schemas.microsoft.com/office/drawing/2016/5/14/chartex" xmlns:mc="http://schemas.openxmlformats.org/markup-compatibility/2006" xmlns:aink="http://schemas.microsoft.com/office/drawing/2016/ink" xmlns:am3d="http://schemas.microsoft.com/office/drawing/2017/model3d" xmlns:o="urn:schemas-microsoft-com:office:office" xmlns:r="http://schemas.openxmlformats.org/officeDocument/2006/relationships" xmlns:m="http://schemas.openxmlformats.org/officeDocument/2006/math" xmlns:v="urn:schemas-microsoft-com:vml" xmlns:wp14="http://schemas.microsoft.com/office/word/2010/wordprocessingDrawing" xmlns:wp="http://schemas.openxmlformats.org/drawingml/2006/wordprocessingDrawing" xmlns:w10="urn:schemas-microsoft-com:office:word" xmlns:w="http://schemas.openxmlformats.org/wordprocessingml/2006/main" xmlns:w14="http://schemas.microsoft.com/office/word/2010/wordml" xmlns:w15="http://schemas.microsoft.com/office/word/2012/wordml" xmlns:w16cex="http://schemas.microsoft.com/office/word/2018/wordml/cex" xmlns:w16cid="http://schemas.microsoft.com/office/word/2016/wordml/cid" xmlns:w16="http://schemas.microsoft.com/office/word/2018/wordml" xmlns:w16se="http://schemas.microsoft.com/office/word/2015/wordml/symex" xmlns:wpg="http://schemas.microsoft.com/office/word/2010/wordprocessingGroup" xmlns:wpi="http://schemas.microsoft.com/office/word/2010/wordprocessingInk" xmlns:wne="http://schemas.microsoft.com/office/word/2006/wordml" xmlns:wps="http://schemas.microsoft.com/office/word/2010/wordprocessingShape" mc:Ignorable="w14 w15 w16se w16cid w16 w16cex wp14">
   <w:endnote w:type="separator" w:id="-1">
     <w:p>
       <w:pPr>
@@ -959,7 +661,7 @@
 </file>
 
 <file path=word/footer1.xml><?xml version="1.0" encoding="utf-8"?>
-<w:ftr xmlns:wpc="http://schemas.microsoft.com/office/word/2010/wordprocessingCanvas" xmlns:cx="http://schemas.microsoft.com/office/drawing/2014/chartex" xmlns:cx1="http://schemas.microsoft.com/office/drawing/2015/9/8/chartex" xmlns:mc="http://schemas.openxmlformats.org/markup-compatibility/2006" xmlns:o="urn:schemas-microsoft-com:office:office" xmlns:r="http://schemas.openxmlformats.org/officeDocument/2006/relationships" xmlns:m="http://schemas.openxmlformats.org/officeDocument/2006/math" xmlns:v="urn:schemas-microsoft-com:vml" xmlns:wp14="http://schemas.microsoft.com/office/word/2010/wordprocessingDrawing" xmlns:wp="http://schemas.openxmlformats.org/drawingml/2006/wordprocessingDrawing" xmlns:w10="urn:schemas-microsoft-com:office:word" xmlns:w="http://schemas.openxmlformats.org/wordprocessingml/2006/main" xmlns:w14="http://schemas.microsoft.com/office/word/2010/wordml" xmlns:w15="http://schemas.microsoft.com/office/word/2012/wordml" xmlns:w16se="http://schemas.microsoft.com/office/word/2015/wordml/symex" xmlns:wpg="http://schemas.microsoft.com/office/word/2010/wordprocessingGroup" xmlns:wpi="http://schemas.microsoft.com/office/word/2010/wordprocessingInk" xmlns:wne="http://schemas.microsoft.com/office/word/2006/wordml" xmlns:wps="http://schemas.microsoft.com/office/word/2010/wordprocessingShape" mc:Ignorable="w14 w15 w16se wp14">
+<w:ftr xmlns:wpc="http://schemas.microsoft.com/office/word/2010/wordprocessingCanvas" xmlns:cx="http://schemas.microsoft.com/office/drawing/2014/chartex" xmlns:cx1="http://schemas.microsoft.com/office/drawing/2015/9/8/chartex" xmlns:cx2="http://schemas.microsoft.com/office/drawing/2015/10/21/chartex" xmlns:cx3="http://schemas.microsoft.com/office/drawing/2016/5/9/chartex" xmlns:cx4="http://schemas.microsoft.com/office/drawing/2016/5/10/chartex" xmlns:cx5="http://schemas.microsoft.com/office/drawing/2016/5/11/chartex" xmlns:cx6="http://schemas.microsoft.com/office/drawing/2016/5/12/chartex" xmlns:cx7="http://schemas.microsoft.com/office/drawing/2016/5/13/chartex" xmlns:cx8="http://schemas.microsoft.com/office/drawing/2016/5/14/chartex" xmlns:mc="http://schemas.openxmlformats.org/markup-compatibility/2006" xmlns:aink="http://schemas.microsoft.com/office/drawing/2016/ink" xmlns:am3d="http://schemas.microsoft.com/office/drawing/2017/model3d" xmlns:o="urn:schemas-microsoft-com:office:office" xmlns:r="http://schemas.openxmlformats.org/officeDocument/2006/relationships" xmlns:m="http://schemas.openxmlformats.org/officeDocument/2006/math" xmlns:v="urn:schemas-microsoft-com:vml" xmlns:wp14="http://schemas.microsoft.com/office/word/2010/wordprocessingDrawing" xmlns:wp="http://schemas.openxmlformats.org/drawingml/2006/wordprocessingDrawing" xmlns:w10="urn:schemas-microsoft-com:office:word" xmlns:w="http://schemas.openxmlformats.org/wordprocessingml/2006/main" xmlns:w14="http://schemas.microsoft.com/office/word/2010/wordml" xmlns:w15="http://schemas.microsoft.com/office/word/2012/wordml" xmlns:w16cex="http://schemas.microsoft.com/office/word/2018/wordml/cex" xmlns:w16cid="http://schemas.microsoft.com/office/word/2016/wordml/cid" xmlns:w16="http://schemas.microsoft.com/office/word/2018/wordml" xmlns:w16se="http://schemas.microsoft.com/office/word/2015/wordml/symex" xmlns:wpg="http://schemas.microsoft.com/office/word/2010/wordprocessingGroup" xmlns:wpi="http://schemas.microsoft.com/office/word/2010/wordprocessingInk" xmlns:wne="http://schemas.microsoft.com/office/word/2006/wordml" xmlns:wps="http://schemas.microsoft.com/office/word/2010/wordprocessingShape" mc:Ignorable="w14 w15 w16se w16cid w16 w16cex wp14">
   <w:p>
     <w:pPr>
       <w:pStyle w:val="Rodap"/>
@@ -972,7 +674,7 @@
 </file>
 
 <file path=word/footnotes.xml><?xml version="1.0" encoding="utf-8"?>
-<w:footnotes xmlns:wpc="http://schemas.microsoft.com/office/word/2010/wordprocessingCanvas" xmlns:cx="http://schemas.microsoft.com/office/drawing/2014/chartex" xmlns:cx1="http://schemas.microsoft.com/office/drawing/2015/9/8/chartex" xmlns:mc="http://schemas.openxmlformats.org/markup-compatibility/2006" xmlns:o="urn:schemas-microsoft-com:office:office" xmlns:r="http://schemas.openxmlformats.org/officeDocument/2006/relationships" xmlns:m="http://schemas.openxmlformats.org/officeDocument/2006/math" xmlns:v="urn:schemas-microsoft-com:vml" xmlns:wp14="http://schemas.microsoft.com/office/word/2010/wordprocessingDrawing" xmlns:wp="http://schemas.openxmlformats.org/drawingml/2006/wordprocessingDrawing" xmlns:w10="urn:schemas-microsoft-com:office:word" xmlns:w="http://schemas.openxmlformats.org/wordprocessingml/2006/main" xmlns:w14="http://schemas.microsoft.com/office/word/2010/wordml" xmlns:w15="http://schemas.microsoft.com/office/word/2012/wordml" xmlns:w16se="http://schemas.microsoft.com/office/word/2015/wordml/symex" xmlns:wpg="http://schemas.microsoft.com/office/word/2010/wordprocessingGroup" xmlns:wpi="http://schemas.microsoft.com/office/word/2010/wordprocessingInk" xmlns:wne="http://schemas.microsoft.com/office/word/2006/wordml" xmlns:wps="http://schemas.microsoft.com/office/word/2010/wordprocessingShape" mc:Ignorable="w14 w15 w16se wp14">
+<w:footnotes xmlns:wpc="http://schemas.microsoft.com/office/word/2010/wordprocessingCanvas" xmlns:cx="http://schemas.microsoft.com/office/drawing/2014/chartex" xmlns:cx1="http://schemas.microsoft.com/office/drawing/2015/9/8/chartex" xmlns:cx2="http://schemas.microsoft.com/office/drawing/2015/10/21/chartex" xmlns:cx3="http://schemas.microsoft.com/office/drawing/2016/5/9/chartex" xmlns:cx4="http://schemas.microsoft.com/office/drawing/2016/5/10/chartex" xmlns:cx5="http://schemas.microsoft.com/office/drawing/2016/5/11/chartex" xmlns:cx6="http://schemas.microsoft.com/office/drawing/2016/5/12/chartex" xmlns:cx7="http://schemas.microsoft.com/office/drawing/2016/5/13/chartex" xmlns:cx8="http://schemas.microsoft.com/office/drawing/2016/5/14/chartex" xmlns:mc="http://schemas.openxmlformats.org/markup-compatibility/2006" xmlns:aink="http://schemas.microsoft.com/office/drawing/2016/ink" xmlns:am3d="http://schemas.microsoft.com/office/drawing/2017/model3d" xmlns:o="urn:schemas-microsoft-com:office:office" xmlns:r="http://schemas.openxmlformats.org/officeDocument/2006/relationships" xmlns:m="http://schemas.openxmlformats.org/officeDocument/2006/math" xmlns:v="urn:schemas-microsoft-com:vml" xmlns:wp14="http://schemas.microsoft.com/office/word/2010/wordprocessingDrawing" xmlns:wp="http://schemas.openxmlformats.org/drawingml/2006/wordprocessingDrawing" xmlns:w10="urn:schemas-microsoft-com:office:word" xmlns:w="http://schemas.openxmlformats.org/wordprocessingml/2006/main" xmlns:w14="http://schemas.microsoft.com/office/word/2010/wordml" xmlns:w15="http://schemas.microsoft.com/office/word/2012/wordml" xmlns:w16cex="http://schemas.microsoft.com/office/word/2018/wordml/cex" xmlns:w16cid="http://schemas.microsoft.com/office/word/2016/wordml/cid" xmlns:w16="http://schemas.microsoft.com/office/word/2018/wordml" xmlns:w16se="http://schemas.microsoft.com/office/word/2015/wordml/symex" xmlns:wpg="http://schemas.microsoft.com/office/word/2010/wordprocessingGroup" xmlns:wpi="http://schemas.microsoft.com/office/word/2010/wordprocessingInk" xmlns:wne="http://schemas.microsoft.com/office/word/2006/wordml" xmlns:wps="http://schemas.microsoft.com/office/word/2010/wordprocessingShape" mc:Ignorable="w14 w15 w16se w16cid w16 w16cex wp14">
   <w:footnote w:type="separator" w:id="-1">
     <w:p>
       <w:pPr>
@@ -997,7 +699,7 @@
 </file>
 
 <file path=word/header1.xml><?xml version="1.0" encoding="utf-8"?>
-<w:hdr xmlns:wpc="http://schemas.microsoft.com/office/word/2010/wordprocessingCanvas" xmlns:cx="http://schemas.microsoft.com/office/drawing/2014/chartex" xmlns:cx1="http://schemas.microsoft.com/office/drawing/2015/9/8/chartex" xmlns:mc="http://schemas.openxmlformats.org/markup-compatibility/2006" xmlns:o="urn:schemas-microsoft-com:office:office" xmlns:r="http://schemas.openxmlformats.org/officeDocument/2006/relationships" xmlns:m="http://schemas.openxmlformats.org/officeDocument/2006/math" xmlns:v="urn:schemas-microsoft-com:vml" xmlns:wp14="http://schemas.microsoft.com/office/word/2010/wordprocessingDrawing" xmlns:wp="http://schemas.openxmlformats.org/drawingml/2006/wordprocessingDrawing" xmlns:w10="urn:schemas-microsoft-com:office:word" xmlns:w="http://schemas.openxmlformats.org/wordprocessingml/2006/main" xmlns:w14="http://schemas.microsoft.com/office/word/2010/wordml" xmlns:w15="http://schemas.microsoft.com/office/word/2012/wordml" xmlns:w16se="http://schemas.microsoft.com/office/word/2015/wordml/symex" xmlns:wpg="http://schemas.microsoft.com/office/word/2010/wordprocessingGroup" xmlns:wpi="http://schemas.microsoft.com/office/word/2010/wordprocessingInk" xmlns:wne="http://schemas.microsoft.com/office/word/2006/wordml" xmlns:wps="http://schemas.microsoft.com/office/word/2010/wordprocessingShape" mc:Ignorable="w14 w15 w16se wp14">
+<w:hdr xmlns:wpc="http://schemas.microsoft.com/office/word/2010/wordprocessingCanvas" xmlns:cx="http://schemas.microsoft.com/office/drawing/2014/chartex" xmlns:cx1="http://schemas.microsoft.com/office/drawing/2015/9/8/chartex" xmlns:cx2="http://schemas.microsoft.com/office/drawing/2015/10/21/chartex" xmlns:cx3="http://schemas.microsoft.com/office/drawing/2016/5/9/chartex" xmlns:cx4="http://schemas.microsoft.com/office/drawing/2016/5/10/chartex" xmlns:cx5="http://schemas.microsoft.com/office/drawing/2016/5/11/chartex" xmlns:cx6="http://schemas.microsoft.com/office/drawing/2016/5/12/chartex" xmlns:cx7="http://schemas.microsoft.com/office/drawing/2016/5/13/chartex" xmlns:cx8="http://schemas.microsoft.com/office/drawing/2016/5/14/chartex" xmlns:mc="http://schemas.openxmlformats.org/markup-compatibility/2006" xmlns:aink="http://schemas.microsoft.com/office/drawing/2016/ink" xmlns:am3d="http://schemas.microsoft.com/office/drawing/2017/model3d" xmlns:o="urn:schemas-microsoft-com:office:office" xmlns:r="http://schemas.openxmlformats.org/officeDocument/2006/relationships" xmlns:m="http://schemas.openxmlformats.org/officeDocument/2006/math" xmlns:v="urn:schemas-microsoft-com:vml" xmlns:wp14="http://schemas.microsoft.com/office/word/2010/wordprocessingDrawing" xmlns:wp="http://schemas.openxmlformats.org/drawingml/2006/wordprocessingDrawing" xmlns:w10="urn:schemas-microsoft-com:office:word" xmlns:w="http://schemas.openxmlformats.org/wordprocessingml/2006/main" xmlns:w14="http://schemas.microsoft.com/office/word/2010/wordml" xmlns:w15="http://schemas.microsoft.com/office/word/2012/wordml" xmlns:w16cex="http://schemas.microsoft.com/office/word/2018/wordml/cex" xmlns:w16cid="http://schemas.microsoft.com/office/word/2016/wordml/cid" xmlns:w16="http://schemas.microsoft.com/office/word/2018/wordml" xmlns:w16se="http://schemas.microsoft.com/office/word/2015/wordml/symex" xmlns:wpg="http://schemas.microsoft.com/office/word/2010/wordprocessingGroup" xmlns:wpi="http://schemas.microsoft.com/office/word/2010/wordprocessingInk" xmlns:wne="http://schemas.microsoft.com/office/word/2006/wordml" xmlns:wps="http://schemas.microsoft.com/office/word/2010/wordprocessingShape" mc:Ignorable="w14 w15 w16se w16cid w16 w16cex wp14">
   <w:p>
     <w:pPr>
       <w:pStyle w:val="Cabealho"/>
@@ -1010,7 +712,7 @@
 </file>
 
 <file path=word/styles.xml><?xml version="1.0" encoding="utf-8"?>
-<w:styles xmlns:mc="http://schemas.openxmlformats.org/markup-compatibility/2006" xmlns:r="http://schemas.openxmlformats.org/officeDocument/2006/relationships" xmlns:w="http://schemas.openxmlformats.org/wordprocessingml/2006/main" xmlns:w14="http://schemas.microsoft.com/office/word/2010/wordml" xmlns:w15="http://schemas.microsoft.com/office/word/2012/wordml" xmlns:w16se="http://schemas.microsoft.com/office/word/2015/wordml/symex" mc:Ignorable="w14 w15 w16se">
+<w:styles xmlns:mc="http://schemas.openxmlformats.org/markup-compatibility/2006" xmlns:r="http://schemas.openxmlformats.org/officeDocument/2006/relationships" xmlns:w="http://schemas.openxmlformats.org/wordprocessingml/2006/main" xmlns:w14="http://schemas.microsoft.com/office/word/2010/wordml" xmlns:w15="http://schemas.microsoft.com/office/word/2012/wordml" xmlns:w16cex="http://schemas.microsoft.com/office/word/2018/wordml/cex" xmlns:w16cid="http://schemas.microsoft.com/office/word/2016/wordml/cid" xmlns:w16="http://schemas.microsoft.com/office/word/2018/wordml" xmlns:w16se="http://schemas.microsoft.com/office/word/2015/wordml/symex" mc:Ignorable="w14 w15 w16se w16cid w16 w16cex">
   <w:docDefaults>
     <w:rPrDefault>
       <w:rPr>
@@ -1026,7 +728,7 @@
       </w:pPr>
     </w:pPrDefault>
   </w:docDefaults>
-  <w:latentStyles w:defLockedState="0" w:defUIPriority="99" w:defSemiHidden="0" w:defUnhideWhenUsed="0" w:defQFormat="0" w:count="371">
+  <w:latentStyles w:defLockedState="0" w:defUIPriority="99" w:defSemiHidden="0" w:defUnhideWhenUsed="0" w:defQFormat="0" w:count="376">
     <w:lsdException w:name="Normal" w:uiPriority="0" w:qFormat="1"/>
     <w:lsdException w:name="heading 1" w:uiPriority="9" w:qFormat="1"/>
     <w:lsdException w:name="heading 2" w:semiHidden="1" w:uiPriority="9" w:unhideWhenUsed="1" w:qFormat="1"/>
@@ -1132,7 +834,6 @@
     <w:lsdException w:name="HTML Sample" w:semiHidden="1" w:unhideWhenUsed="1"/>
     <w:lsdException w:name="HTML Typewriter" w:semiHidden="1" w:unhideWhenUsed="1"/>
     <w:lsdException w:name="HTML Variable" w:semiHidden="1" w:unhideWhenUsed="1"/>
-    <w:lsdException w:name="Normal Table" w:semiHidden="1" w:unhideWhenUsed="1"/>
     <w:lsdException w:name="annotation subject" w:semiHidden="1" w:unhideWhenUsed="1"/>
     <w:lsdException w:name="No List" w:semiHidden="1" w:unhideWhenUsed="1"/>
     <w:lsdException w:name="Outline List 1" w:semiHidden="1" w:unhideWhenUsed="1"/>
@@ -1175,11 +876,8 @@
     <w:lsdException w:name="Table Contemporary" w:semiHidden="1" w:unhideWhenUsed="1"/>
     <w:lsdException w:name="Table Elegant" w:semiHidden="1" w:unhideWhenUsed="1"/>
     <w:lsdException w:name="Table Professional" w:semiHidden="1" w:unhideWhenUsed="1"/>
-    <w:lsdException w:name="Table Subtle 1" w:semiHidden="1" w:unhideWhenUsed="1"/>
     <w:lsdException w:name="Table Subtle 2" w:semiHidden="1" w:unhideWhenUsed="1"/>
     <w:lsdException w:name="Table Web 1" w:semiHidden="1" w:unhideWhenUsed="1"/>
-    <w:lsdException w:name="Table Web 2" w:semiHidden="1" w:unhideWhenUsed="1"/>
-    <w:lsdException w:name="Table Web 3" w:semiHidden="1" w:unhideWhenUsed="1"/>
     <w:lsdException w:name="Balloon Text" w:semiHidden="1" w:unhideWhenUsed="1"/>
     <w:lsdException w:name="Table Grid" w:uiPriority="39"/>
     <w:lsdException w:name="Table Theme" w:semiHidden="1" w:unhideWhenUsed="1"/>
@@ -1398,6 +1096,11 @@
     <w:lsdException w:name="List Table 5 Dark Accent 6" w:uiPriority="50"/>
     <w:lsdException w:name="List Table 6 Colorful Accent 6" w:uiPriority="51"/>
     <w:lsdException w:name="List Table 7 Colorful Accent 6" w:uiPriority="52"/>
+    <w:lsdException w:name="Mention" w:semiHidden="1" w:unhideWhenUsed="1"/>
+    <w:lsdException w:name="Smart Hyperlink" w:semiHidden="1" w:unhideWhenUsed="1"/>
+    <w:lsdException w:name="Hashtag" w:semiHidden="1" w:unhideWhenUsed="1"/>
+    <w:lsdException w:name="Unresolved Mention" w:semiHidden="1" w:unhideWhenUsed="1"/>
+    <w:lsdException w:name="Smart Link" w:semiHidden="1" w:unhideWhenUsed="1"/>
   </w:latentStyles>
   <w:style w:type="paragraph" w:default="1" w:styleId="Normal">
     <w:name w:val="Normal"/>

</xml_diff>